<commit_message>
slight update in documentation
</commit_message>
<xml_diff>
--- a/other/AWS Pricing-Comparison-Documentation.docx
+++ b/other/AWS Pricing-Comparison-Documentation.docx
@@ -15,7 +15,23 @@
           <w:b/>
           <w:bCs/>
         </w:rPr>
-        <w:t>AMAZON DynamoDB Costing:</w:t>
+        <w:t xml:space="preserve">AMAZON </w:t>
+      </w:r>
+      <w:proofErr w:type="spellStart"/>
+      <w:r>
+        <w:rPr>
+          <w:b/>
+          <w:bCs/>
+        </w:rPr>
+        <w:t>DynamoDB</w:t>
+      </w:r>
+      <w:proofErr w:type="spellEnd"/>
+      <w:r>
+        <w:rPr>
+          <w:b/>
+          <w:bCs/>
+        </w:rPr>
+        <w:t xml:space="preserve"> Costing:</w:t>
       </w:r>
     </w:p>
     <w:p>
@@ -37,16 +53,31 @@
           <w:color w:val="333333"/>
           <w:szCs w:val="21"/>
         </w:rPr>
-        <w:t xml:space="preserve">Write Throughput: $0.0074 per hour for every 10 units of Write Capacity (enough capacity to </w:t>
-      </w:r>
-      <w:r>
-        <w:rPr>
-          <w:rFonts w:eastAsia="HelveticaNeue" w:hAnsi="HelveticaNeue" w:cs="HelveticaNeue"/>
-          <w:color w:val="333333"/>
-          <w:szCs w:val="21"/>
-        </w:rPr>
-        <w:tab/>
-        <w:t>do up to 36,000 writes per hour)*</w:t>
+        <w:t>Write Throughput: $0.0074 per hour for every 10 units of Wri</w:t>
+      </w:r>
+      <w:r>
+        <w:rPr>
+          <w:rFonts w:eastAsia="HelveticaNeue" w:hAnsi="HelveticaNeue" w:cs="HelveticaNeue"/>
+          <w:color w:val="333333"/>
+          <w:szCs w:val="21"/>
+        </w:rPr>
+        <w:t xml:space="preserve">te Capacity (enough capacity to </w:t>
+      </w:r>
+      <w:r>
+        <w:rPr>
+          <w:rFonts w:eastAsia="HelveticaNeue" w:hAnsi="HelveticaNeue" w:cs="HelveticaNeue"/>
+          <w:color w:val="333333"/>
+          <w:szCs w:val="21"/>
+        </w:rPr>
+        <w:t>d</w:t>
+      </w:r>
+      <w:r>
+        <w:rPr>
+          <w:rFonts w:eastAsia="HelveticaNeue" w:hAnsi="HelveticaNeue" w:cs="HelveticaNeue"/>
+          <w:color w:val="333333"/>
+          <w:szCs w:val="21"/>
+        </w:rPr>
+        <w:t>o up to 36,000 writes per hour)</w:t>
       </w:r>
     </w:p>
     <w:p>
@@ -68,15 +99,22 @@
           <w:color w:val="333333"/>
           <w:szCs w:val="21"/>
         </w:rPr>
-        <w:t xml:space="preserve">Read Throughput: $0.0074 per hour for every 50 units of Read Capacity (enough capacity to </w:t>
-      </w:r>
-      <w:r>
-        <w:rPr>
-          <w:rFonts w:eastAsia="HelveticaNeue" w:hAnsi="HelveticaNeue" w:cs="HelveticaNeue"/>
-          <w:color w:val="333333"/>
-          <w:szCs w:val="21"/>
-        </w:rPr>
-        <w:tab/>
+        <w:t>Read Throughput: $0.0074 per hour for every 50 units of Rea</w:t>
+      </w:r>
+      <w:r>
+        <w:rPr>
+          <w:rFonts w:eastAsia="HelveticaNeue" w:hAnsi="HelveticaNeue" w:cs="HelveticaNeue"/>
+          <w:color w:val="333333"/>
+          <w:szCs w:val="21"/>
+        </w:rPr>
+        <w:t xml:space="preserve">d Capacity (enough capacity to </w:t>
+      </w:r>
+      <w:r>
+        <w:rPr>
+          <w:rFonts w:eastAsia="HelveticaNeue" w:hAnsi="HelveticaNeue" w:cs="HelveticaNeue"/>
+          <w:color w:val="333333"/>
+          <w:szCs w:val="21"/>
+        </w:rPr>
         <w:t xml:space="preserve">do up to </w:t>
       </w:r>
       <w:r>
@@ -85,7 +123,7 @@
           <w:color w:val="333333"/>
           <w:szCs w:val="21"/>
         </w:rPr>
-        <w:t>180,000 strongly</w:t>
+        <w:t>180,000 reads per hour)</w:t>
       </w:r>
       <w:r>
         <w:rPr>
@@ -116,31 +154,75 @@
           <w:color w:val="333333"/>
           <w:szCs w:val="21"/>
         </w:rPr>
-        <w:t>I</w:t>
-      </w:r>
-      <w:r>
-        <w:rPr>
-          <w:rFonts w:eastAsia="HelveticaNeue" w:hAnsi="HelveticaNeue" w:cs="HelveticaNeue"/>
-          <w:color w:val="333333"/>
-          <w:szCs w:val="21"/>
-        </w:rPr>
-        <w:t xml:space="preserve">.e. 0.48 INR Per Minute. </w:t>
-      </w:r>
-      <w:r>
-        <w:rPr>
-          <w:rFonts w:eastAsia="HelveticaNeue" w:hAnsi="HelveticaNeue" w:cs="HelveticaNeue"/>
-          <w:color w:val="333333"/>
-          <w:szCs w:val="21"/>
-        </w:rPr>
-        <w:t>I</w:t>
-      </w:r>
-      <w:r>
-        <w:rPr>
-          <w:rFonts w:eastAsia="HelveticaNeue" w:hAnsi="HelveticaNeue" w:cs="HelveticaNeue"/>
-          <w:color w:val="333333"/>
-          <w:szCs w:val="21"/>
-        </w:rPr>
-        <w:t>.e 360/- INR Per Month.</w:t>
+        <w:t>i</w:t>
+      </w:r>
+      <w:r>
+        <w:rPr>
+          <w:rFonts w:eastAsia="HelveticaNeue" w:hAnsi="HelveticaNeue" w:cs="HelveticaNeue"/>
+          <w:color w:val="333333"/>
+          <w:szCs w:val="21"/>
+        </w:rPr>
+        <w:t xml:space="preserve">.e. 0.48 INR </w:t>
+      </w:r>
+      <w:bookmarkStart w:id="0" w:name="_GoBack"/>
+      <w:bookmarkEnd w:id="0"/>
+      <w:r>
+        <w:rPr>
+          <w:rFonts w:eastAsia="HelveticaNeue" w:hAnsi="HelveticaNeue" w:cs="HelveticaNeue"/>
+          <w:color w:val="333333"/>
+          <w:szCs w:val="21"/>
+        </w:rPr>
+        <w:t>per</w:t>
+      </w:r>
+      <w:r>
+        <w:rPr>
+          <w:rFonts w:eastAsia="HelveticaNeue" w:hAnsi="HelveticaNeue" w:cs="HelveticaNeue"/>
+          <w:color w:val="333333"/>
+          <w:szCs w:val="21"/>
+        </w:rPr>
+        <w:t xml:space="preserve"> Minute. </w:t>
+      </w:r>
+      <w:proofErr w:type="spellStart"/>
+      <w:r>
+        <w:rPr>
+          <w:rFonts w:eastAsia="HelveticaNeue" w:hAnsi="HelveticaNeue" w:cs="HelveticaNeue"/>
+          <w:color w:val="333333"/>
+          <w:szCs w:val="21"/>
+        </w:rPr>
+        <w:t>i</w:t>
+      </w:r>
+      <w:r>
+        <w:rPr>
+          <w:rFonts w:eastAsia="HelveticaNeue" w:hAnsi="HelveticaNeue" w:cs="HelveticaNeue"/>
+          <w:color w:val="333333"/>
+          <w:szCs w:val="21"/>
+        </w:rPr>
+        <w:t>.e</w:t>
+      </w:r>
+      <w:proofErr w:type="spellEnd"/>
+      <w:r>
+        <w:rPr>
+          <w:rFonts w:eastAsia="HelveticaNeue" w:hAnsi="HelveticaNeue" w:cs="HelveticaNeue"/>
+          <w:color w:val="333333"/>
+          <w:szCs w:val="21"/>
+        </w:rPr>
+        <w:t xml:space="preserve"> 360/- INR </w:t>
+      </w:r>
+      <w:r>
+        <w:rPr>
+          <w:rFonts w:eastAsia="HelveticaNeue" w:hAnsi="HelveticaNeue" w:cs="HelveticaNeue"/>
+          <w:color w:val="333333"/>
+          <w:szCs w:val="21"/>
+        </w:rPr>
+        <w:t>per</w:t>
+      </w:r>
+      <w:r>
+        <w:rPr>
+          <w:rFonts w:eastAsia="HelveticaNeue" w:hAnsi="HelveticaNeue" w:cs="HelveticaNeue"/>
+          <w:color w:val="333333"/>
+          <w:szCs w:val="21"/>
+        </w:rPr>
+        <w:t xml:space="preserve"> Month.</w:t>
       </w:r>
     </w:p>
     <w:p>
@@ -165,8 +247,6 @@
         </w:rPr>
         <w:t>Note: In Free Tier, 25 GB of Capacity with 200 million requests per month handler is free.</w:t>
       </w:r>
-      <w:bookmarkStart w:id="0" w:name="_GoBack"/>
-      <w:bookmarkEnd w:id="0"/>
     </w:p>
     <w:p/>
     <w:sectPr>
@@ -536,7 +616,6 @@
     <w:lsdException w:name="Table Web 1" w:semiHidden="1" w:unhideWhenUsed="1"/>
     <w:lsdException w:name="Table Web 2" w:semiHidden="1" w:unhideWhenUsed="1"/>
     <w:lsdException w:name="Table Web 3" w:semiHidden="1" w:unhideWhenUsed="1"/>
-    <w:lsdException w:name="Table Grid" w:semiHidden="1" w:unhideWhenUsed="1"/>
     <w:lsdException w:name="Table Theme" w:semiHidden="1" w:unhideWhenUsed="1"/>
     <w:lsdException w:name="Placeholder Text" w:semiHidden="1" w:uiPriority="99"/>
     <w:lsdException w:name="No Spacing" w:uiPriority="99"/>

</xml_diff>